<commit_message>
State Diagrams added and use case modifed
</commit_message>
<xml_diff>
--- a/use cases.docx
+++ b/use cases.docx
@@ -1,6 +1,6 @@
 
 <file path=word/document.xml><?xml version="1.0" encoding="utf-8"?>
-<w:document xmlns:wpc="http://schemas.microsoft.com/office/word/2010/wordprocessingCanvas" xmlns:mo="http://schemas.microsoft.com/office/mac/office/2008/main" xmlns:mc="http://schemas.openxmlformats.org/markup-compatibility/2006" xmlns:mv="urn:schemas-microsoft-com:mac:vml" xmlns:o="urn:schemas-microsoft-com:office:office" xmlns:r="http://schemas.openxmlformats.org/officeDocument/2006/relationships" xmlns:m="http://schemas.openxmlformats.org/officeDocument/2006/math" xmlns:v="urn:schemas-microsoft-com:vml" xmlns:wp14="http://schemas.microsoft.com/office/word/2010/wordprocessingDrawing" xmlns:wp="http://schemas.openxmlformats.org/drawingml/2006/wordprocessingDrawing" xmlns:w10="urn:schemas-microsoft-com:office:word" xmlns:w="http://schemas.openxmlformats.org/wordprocessingml/2006/main" xmlns:w14="http://schemas.microsoft.com/office/word/2010/wordml" xmlns:w15="http://schemas.microsoft.com/office/word/2012/wordml" xmlns:wpg="http://schemas.microsoft.com/office/word/2010/wordprocessingGroup" xmlns:wpi="http://schemas.microsoft.com/office/word/2010/wordprocessingInk" xmlns:wne="http://schemas.microsoft.com/office/word/2006/wordml" xmlns:wps="http://schemas.microsoft.com/office/word/2010/wordprocessingShape" mc:Ignorable="w14 w15 wp14">
+<w:document xmlns:wpc="http://schemas.microsoft.com/office/word/2010/wordprocessingCanvas" xmlns:cx="http://schemas.microsoft.com/office/drawing/2014/chartex" xmlns:cx1="http://schemas.microsoft.com/office/drawing/2015/9/8/chartex" xmlns:cx2="http://schemas.microsoft.com/office/drawing/2015/10/21/chartex" xmlns:mc="http://schemas.openxmlformats.org/markup-compatibility/2006" xmlns:o="urn:schemas-microsoft-com:office:office" xmlns:r="http://schemas.openxmlformats.org/officeDocument/2006/relationships" xmlns:m="http://schemas.openxmlformats.org/officeDocument/2006/math" xmlns:v="urn:schemas-microsoft-com:vml" xmlns:wp14="http://schemas.microsoft.com/office/word/2010/wordprocessingDrawing" xmlns:wp="http://schemas.openxmlformats.org/drawingml/2006/wordprocessingDrawing" xmlns:w10="urn:schemas-microsoft-com:office:word" xmlns:w="http://schemas.openxmlformats.org/wordprocessingml/2006/main" xmlns:w14="http://schemas.microsoft.com/office/word/2010/wordml" xmlns:w15="http://schemas.microsoft.com/office/word/2012/wordml" xmlns:w16se="http://schemas.microsoft.com/office/word/2015/wordml/symex" xmlns:wpg="http://schemas.microsoft.com/office/word/2010/wordprocessingGroup" xmlns:wpi="http://schemas.microsoft.com/office/word/2010/wordprocessingInk" xmlns:wne="http://schemas.microsoft.com/office/word/2006/wordml" xmlns:wps="http://schemas.microsoft.com/office/word/2010/wordprocessingShape" mc:Ignorable="w14 w15 w16se wp14">
   <w:body>
     <w:tbl>
       <w:tblPr>
@@ -1153,431 +1153,6 @@
     <w:p/>
     <w:p/>
     <w:p/>
-    <w:tbl>
-      <w:tblPr>
-        <w:tblStyle w:val="GridTable6Colorful"/>
-        <w:tblW w:w="9209" w:type="dxa"/>
-        <w:tblLayout w:type="fixed"/>
-        <w:tblLook w:val="04A0" w:firstRow="1" w:lastRow="0" w:firstColumn="1" w:lastColumn="0" w:noHBand="0" w:noVBand="1"/>
-      </w:tblPr>
-      <w:tblGrid>
-        <w:gridCol w:w="1759"/>
-        <w:gridCol w:w="7450"/>
-      </w:tblGrid>
-      <w:tr>
-        <w:trPr>
-          <w:cnfStyle w:val="100000000000" w:firstRow="1" w:lastRow="0" w:firstColumn="0" w:lastColumn="0" w:oddVBand="0" w:evenVBand="0" w:oddHBand="0" w:evenHBand="0" w:firstRowFirstColumn="0" w:firstRowLastColumn="0" w:lastRowFirstColumn="0" w:lastRowLastColumn="0"/>
-        </w:trPr>
-        <w:tc>
-          <w:tcPr>
-            <w:cnfStyle w:val="001000000000" w:firstRow="0" w:lastRow="0" w:firstColumn="1" w:lastColumn="0" w:oddVBand="0" w:evenVBand="0" w:oddHBand="0" w:evenHBand="0" w:firstRowFirstColumn="0" w:firstRowLastColumn="0" w:lastRowFirstColumn="0" w:lastRowLastColumn="0"/>
-            <w:tcW w:w="1759" w:type="dxa"/>
-          </w:tcPr>
-          <w:p>
-            <w:r>
-              <w:lastRenderedPageBreak/>
-              <w:t>Name</w:t>
-            </w:r>
-          </w:p>
-        </w:tc>
-        <w:tc>
-          <w:tcPr>
-            <w:tcW w:w="7450" w:type="dxa"/>
-          </w:tcPr>
-          <w:p>
-            <w:pPr>
-              <w:cnfStyle w:val="100000000000" w:firstRow="1" w:lastRow="0" w:firstColumn="0" w:lastColumn="0" w:oddVBand="0" w:evenVBand="0" w:oddHBand="0" w:evenHBand="0" w:firstRowFirstColumn="0" w:firstRowLastColumn="0" w:lastRowFirstColumn="0" w:lastRowLastColumn="0"/>
-              <w:rPr>
-                <w:b w:val="0"/>
-              </w:rPr>
-            </w:pPr>
-            <w:r>
-              <w:rPr>
-                <w:b w:val="0"/>
-              </w:rPr>
-              <w:t>UC03 – Create New User</w:t>
-            </w:r>
-          </w:p>
-        </w:tc>
-      </w:tr>
-      <w:tr>
-        <w:trPr>
-          <w:cnfStyle w:val="000000100000" w:firstRow="0" w:lastRow="0" w:firstColumn="0" w:lastColumn="0" w:oddVBand="0" w:evenVBand="0" w:oddHBand="1" w:evenHBand="0" w:firstRowFirstColumn="0" w:firstRowLastColumn="0" w:lastRowFirstColumn="0" w:lastRowLastColumn="0"/>
-          <w:trHeight w:val="339"/>
-        </w:trPr>
-        <w:tc>
-          <w:tcPr>
-            <w:cnfStyle w:val="001000000000" w:firstRow="0" w:lastRow="0" w:firstColumn="1" w:lastColumn="0" w:oddVBand="0" w:evenVBand="0" w:oddHBand="0" w:evenHBand="0" w:firstRowFirstColumn="0" w:firstRowLastColumn="0" w:lastRowFirstColumn="0" w:lastRowLastColumn="0"/>
-            <w:tcW w:w="1759" w:type="dxa"/>
-          </w:tcPr>
-          <w:p>
-            <w:r>
-              <w:t>Importance</w:t>
-            </w:r>
-          </w:p>
-        </w:tc>
-        <w:tc>
-          <w:tcPr>
-            <w:tcW w:w="7450" w:type="dxa"/>
-          </w:tcPr>
-          <w:p>
-            <w:pPr>
-              <w:cnfStyle w:val="000000100000" w:firstRow="0" w:lastRow="0" w:firstColumn="0" w:lastColumn="0" w:oddVBand="0" w:evenVBand="0" w:oddHBand="1" w:evenHBand="0" w:firstRowFirstColumn="0" w:firstRowLastColumn="0" w:lastRowFirstColumn="0" w:lastRowLastColumn="0"/>
-            </w:pPr>
-            <w:r>
-              <w:t>1</w:t>
-            </w:r>
-            <w:r>
-              <w:t>/5</w:t>
-            </w:r>
-          </w:p>
-        </w:tc>
-      </w:tr>
-      <w:tr>
-        <w:tc>
-          <w:tcPr>
-            <w:cnfStyle w:val="001000000000" w:firstRow="0" w:lastRow="0" w:firstColumn="1" w:lastColumn="0" w:oddVBand="0" w:evenVBand="0" w:oddHBand="0" w:evenHBand="0" w:firstRowFirstColumn="0" w:firstRowLastColumn="0" w:lastRowFirstColumn="0" w:lastRowLastColumn="0"/>
-            <w:tcW w:w="1759" w:type="dxa"/>
-          </w:tcPr>
-          <w:p>
-            <w:r>
-              <w:t>Difficulty</w:t>
-            </w:r>
-          </w:p>
-        </w:tc>
-        <w:tc>
-          <w:tcPr>
-            <w:tcW w:w="7450" w:type="dxa"/>
-          </w:tcPr>
-          <w:p>
-            <w:pPr>
-              <w:cnfStyle w:val="000000000000" w:firstRow="0" w:lastRow="0" w:firstColumn="0" w:lastColumn="0" w:oddVBand="0" w:evenVBand="0" w:oddHBand="0" w:evenHBand="0" w:firstRowFirstColumn="0" w:firstRowLastColumn="0" w:lastRowFirstColumn="0" w:lastRowLastColumn="0"/>
-            </w:pPr>
-            <w:r>
-              <w:t>2/5</w:t>
-            </w:r>
-          </w:p>
-        </w:tc>
-      </w:tr>
-      <w:tr>
-        <w:trPr>
-          <w:cnfStyle w:val="000000100000" w:firstRow="0" w:lastRow="0" w:firstColumn="0" w:lastColumn="0" w:oddVBand="0" w:evenVBand="0" w:oddHBand="1" w:evenHBand="0" w:firstRowFirstColumn="0" w:firstRowLastColumn="0" w:lastRowFirstColumn="0" w:lastRowLastColumn="0"/>
-          <w:trHeight w:val="326"/>
-        </w:trPr>
-        <w:tc>
-          <w:tcPr>
-            <w:cnfStyle w:val="001000000000" w:firstRow="0" w:lastRow="0" w:firstColumn="1" w:lastColumn="0" w:oddVBand="0" w:evenVBand="0" w:oddHBand="0" w:evenHBand="0" w:firstRowFirstColumn="0" w:firstRowLastColumn="0" w:lastRowFirstColumn="0" w:lastRowLastColumn="0"/>
-            <w:tcW w:w="1759" w:type="dxa"/>
-          </w:tcPr>
-          <w:p>
-            <w:pPr>
-              <w:rPr>
-                <w:b w:val="0"/>
-              </w:rPr>
-            </w:pPr>
-            <w:r>
-              <w:rPr>
-                <w:rFonts w:ascii="Calibri" w:hAnsi="Calibri"/>
-              </w:rPr>
-              <w:t>Primary Actor</w:t>
-            </w:r>
-          </w:p>
-        </w:tc>
-        <w:tc>
-          <w:tcPr>
-            <w:tcW w:w="7450" w:type="dxa"/>
-          </w:tcPr>
-          <w:p>
-            <w:pPr>
-              <w:cnfStyle w:val="000000100000" w:firstRow="0" w:lastRow="0" w:firstColumn="0" w:lastColumn="0" w:oddVBand="0" w:evenVBand="0" w:oddHBand="1" w:evenHBand="0" w:firstRowFirstColumn="0" w:firstRowLastColumn="0" w:lastRowFirstColumn="0" w:lastRowLastColumn="0"/>
-            </w:pPr>
-            <w:r>
-              <w:t>Public user</w:t>
-            </w:r>
-          </w:p>
-        </w:tc>
-      </w:tr>
-      <w:tr>
-        <w:tc>
-          <w:tcPr>
-            <w:cnfStyle w:val="001000000000" w:firstRow="0" w:lastRow="0" w:firstColumn="1" w:lastColumn="0" w:oddVBand="0" w:evenVBand="0" w:oddHBand="0" w:evenHBand="0" w:firstRowFirstColumn="0" w:firstRowLastColumn="0" w:lastRowFirstColumn="0" w:lastRowLastColumn="0"/>
-            <w:tcW w:w="1759" w:type="dxa"/>
-          </w:tcPr>
-          <w:p>
-            <w:r>
-              <w:t>Goal</w:t>
-            </w:r>
-          </w:p>
-        </w:tc>
-        <w:tc>
-          <w:tcPr>
-            <w:tcW w:w="7450" w:type="dxa"/>
-          </w:tcPr>
-          <w:p>
-            <w:pPr>
-              <w:cnfStyle w:val="000000000000" w:firstRow="0" w:lastRow="0" w:firstColumn="0" w:lastColumn="0" w:oddVBand="0" w:evenVBand="0" w:oddHBand="0" w:evenHBand="0" w:firstRowFirstColumn="0" w:firstRowLastColumn="0" w:lastRowFirstColumn="0" w:lastRowLastColumn="0"/>
-            </w:pPr>
-            <w:r>
-              <w:t>Create new user.</w:t>
-            </w:r>
-          </w:p>
-        </w:tc>
-      </w:tr>
-      <w:tr>
-        <w:trPr>
-          <w:cnfStyle w:val="000000100000" w:firstRow="0" w:lastRow="0" w:firstColumn="0" w:lastColumn="0" w:oddVBand="0" w:evenVBand="0" w:oddHBand="1" w:evenHBand="0" w:firstRowFirstColumn="0" w:firstRowLastColumn="0" w:lastRowFirstColumn="0" w:lastRowLastColumn="0"/>
-        </w:trPr>
-        <w:tc>
-          <w:tcPr>
-            <w:cnfStyle w:val="001000000000" w:firstRow="0" w:lastRow="0" w:firstColumn="1" w:lastColumn="0" w:oddVBand="0" w:evenVBand="0" w:oddHBand="0" w:evenHBand="0" w:firstRowFirstColumn="0" w:firstRowLastColumn="0" w:lastRowFirstColumn="0" w:lastRowLastColumn="0"/>
-            <w:tcW w:w="1759" w:type="dxa"/>
-          </w:tcPr>
-          <w:p>
-            <w:pPr>
-              <w:rPr>
-                <w:b w:val="0"/>
-              </w:rPr>
-            </w:pPr>
-            <w:r>
-              <w:t>Precondition</w:t>
-            </w:r>
-          </w:p>
-        </w:tc>
-        <w:tc>
-          <w:tcPr>
-            <w:tcW w:w="7450" w:type="dxa"/>
-          </w:tcPr>
-          <w:p>
-            <w:pPr>
-              <w:pStyle w:val="ListParagraph"/>
-              <w:numPr>
-                <w:ilvl w:val="0"/>
-                <w:numId w:val="6"/>
-              </w:numPr>
-              <w:cnfStyle w:val="000000100000" w:firstRow="0" w:lastRow="0" w:firstColumn="0" w:lastColumn="0" w:oddVBand="0" w:evenVBand="0" w:oddHBand="1" w:evenHBand="0" w:firstRowFirstColumn="0" w:firstRowLastColumn="0" w:lastRowFirstColumn="0" w:lastRowLastColumn="0"/>
-            </w:pPr>
-            <w:r>
-              <w:t>User is not logged in.</w:t>
-            </w:r>
-          </w:p>
-          <w:p>
-            <w:pPr>
-              <w:pStyle w:val="ListParagraph"/>
-              <w:numPr>
-                <w:ilvl w:val="0"/>
-                <w:numId w:val="6"/>
-              </w:numPr>
-              <w:cnfStyle w:val="000000100000" w:firstRow="0" w:lastRow="0" w:firstColumn="0" w:lastColumn="0" w:oddVBand="0" w:evenVBand="0" w:oddHBand="1" w:evenHBand="0" w:firstRowFirstColumn="0" w:firstRowLastColumn="0" w:lastRowFirstColumn="0" w:lastRowLastColumn="0"/>
-            </w:pPr>
-            <w:r>
-              <w:t>User is on the homepage.</w:t>
-            </w:r>
-          </w:p>
-        </w:tc>
-      </w:tr>
-      <w:tr>
-        <w:tc>
-          <w:tcPr>
-            <w:cnfStyle w:val="001000000000" w:firstRow="0" w:lastRow="0" w:firstColumn="1" w:lastColumn="0" w:oddVBand="0" w:evenVBand="0" w:oddHBand="0" w:evenHBand="0" w:firstRowFirstColumn="0" w:firstRowLastColumn="0" w:lastRowFirstColumn="0" w:lastRowLastColumn="0"/>
-            <w:tcW w:w="1759" w:type="dxa"/>
-          </w:tcPr>
-          <w:p>
-            <w:r>
-              <w:rPr>
-                <w:rFonts w:ascii="Calibri" w:hAnsi="Calibri"/>
-              </w:rPr>
-              <w:t>Success Guarantee</w:t>
-            </w:r>
-          </w:p>
-        </w:tc>
-        <w:tc>
-          <w:tcPr>
-            <w:tcW w:w="7450" w:type="dxa"/>
-          </w:tcPr>
-          <w:p>
-            <w:pPr>
-              <w:cnfStyle w:val="000000000000" w:firstRow="0" w:lastRow="0" w:firstColumn="0" w:lastColumn="0" w:oddVBand="0" w:evenVBand="0" w:oddHBand="0" w:evenHBand="0" w:firstRowFirstColumn="0" w:firstRowLastColumn="0" w:lastRowFirstColumn="0" w:lastRowLastColumn="0"/>
-            </w:pPr>
-            <w:r>
-              <w:t>1.</w:t>
-            </w:r>
-            <w:r>
-              <w:t>New user is created.</w:t>
-            </w:r>
-          </w:p>
-          <w:p>
-            <w:pPr>
-              <w:cnfStyle w:val="000000000000" w:firstRow="0" w:lastRow="0" w:firstColumn="0" w:lastColumn="0" w:oddVBand="0" w:evenVBand="0" w:oddHBand="0" w:evenHBand="0" w:firstRowFirstColumn="0" w:firstRowLastColumn="0" w:lastRowFirstColumn="0" w:lastRowLastColumn="0"/>
-            </w:pPr>
-            <w:r>
-              <w:t>2.</w:t>
-            </w:r>
-            <w:r>
-              <w:t>User’s credentials are saved.</w:t>
-            </w:r>
-          </w:p>
-        </w:tc>
-      </w:tr>
-      <w:tr>
-        <w:trPr>
-          <w:cnfStyle w:val="000000100000" w:firstRow="0" w:lastRow="0" w:firstColumn="0" w:lastColumn="0" w:oddVBand="0" w:evenVBand="0" w:oddHBand="1" w:evenHBand="0" w:firstRowFirstColumn="0" w:firstRowLastColumn="0" w:lastRowFirstColumn="0" w:lastRowLastColumn="0"/>
-        </w:trPr>
-        <w:tc>
-          <w:tcPr>
-            <w:cnfStyle w:val="001000000000" w:firstRow="0" w:lastRow="0" w:firstColumn="1" w:lastColumn="0" w:oddVBand="0" w:evenVBand="0" w:oddHBand="0" w:evenHBand="0" w:firstRowFirstColumn="0" w:firstRowLastColumn="0" w:lastRowFirstColumn="0" w:lastRowLastColumn="0"/>
-            <w:tcW w:w="1759" w:type="dxa"/>
-          </w:tcPr>
-          <w:p>
-            <w:r>
-              <w:t>Summary</w:t>
-            </w:r>
-          </w:p>
-        </w:tc>
-        <w:tc>
-          <w:tcPr>
-            <w:tcW w:w="7450" w:type="dxa"/>
-          </w:tcPr>
-          <w:p>
-            <w:pPr>
-              <w:cnfStyle w:val="000000100000" w:firstRow="0" w:lastRow="0" w:firstColumn="0" w:lastColumn="0" w:oddVBand="0" w:evenVBand="0" w:oddHBand="1" w:evenHBand="0" w:firstRowFirstColumn="0" w:firstRowLastColumn="0" w:lastRowFirstColumn="0" w:lastRowLastColumn="0"/>
-            </w:pPr>
-            <w:r>
-              <w:t>A new user account is created with given information.</w:t>
-            </w:r>
-          </w:p>
-        </w:tc>
-      </w:tr>
-      <w:tr>
-        <w:trPr>
-          <w:trHeight w:val="296"/>
-        </w:trPr>
-        <w:tc>
-          <w:tcPr>
-            <w:cnfStyle w:val="001000000000" w:firstRow="0" w:lastRow="0" w:firstColumn="1" w:lastColumn="0" w:oddVBand="0" w:evenVBand="0" w:oddHBand="0" w:evenHBand="0" w:firstRowFirstColumn="0" w:firstRowLastColumn="0" w:lastRowFirstColumn="0" w:lastRowLastColumn="0"/>
-            <w:tcW w:w="1759" w:type="dxa"/>
-          </w:tcPr>
-          <w:p>
-            <w:pPr>
-              <w:rPr>
-                <w:b w:val="0"/>
-              </w:rPr>
-            </w:pPr>
-            <w:r>
-              <w:rPr>
-                <w:rFonts w:ascii="Calibri" w:hAnsi="Calibri"/>
-              </w:rPr>
-              <w:t>Main success scenario</w:t>
-            </w:r>
-          </w:p>
-        </w:tc>
-        <w:tc>
-          <w:tcPr>
-            <w:tcW w:w="7450" w:type="dxa"/>
-          </w:tcPr>
-          <w:p>
-            <w:pPr>
-              <w:pStyle w:val="ListParagraph"/>
-              <w:numPr>
-                <w:ilvl w:val="0"/>
-                <w:numId w:val="7"/>
-              </w:numPr>
-              <w:cnfStyle w:val="000000000000" w:firstRow="0" w:lastRow="0" w:firstColumn="0" w:lastColumn="0" w:oddVBand="0" w:evenVBand="0" w:oddHBand="0" w:evenHBand="0" w:firstRowFirstColumn="0" w:firstRowLastColumn="0" w:lastRowFirstColumn="0" w:lastRowLastColumn="0"/>
-            </w:pPr>
-            <w:r>
-              <w:t>User selects Register.</w:t>
-            </w:r>
-          </w:p>
-          <w:p>
-            <w:pPr>
-              <w:pStyle w:val="ListParagraph"/>
-              <w:numPr>
-                <w:ilvl w:val="0"/>
-                <w:numId w:val="7"/>
-              </w:numPr>
-              <w:cnfStyle w:val="000000000000" w:firstRow="0" w:lastRow="0" w:firstColumn="0" w:lastColumn="0" w:oddVBand="0" w:evenVBand="0" w:oddHBand="0" w:evenHBand="0" w:firstRowFirstColumn="0" w:firstRowLastColumn="0" w:lastRowFirstColumn="0" w:lastRowLastColumn="0"/>
-            </w:pPr>
-            <w:r>
-              <w:t>User inputs valid username, password and email.</w:t>
-            </w:r>
-          </w:p>
-          <w:p>
-            <w:pPr>
-              <w:pStyle w:val="ListParagraph"/>
-              <w:numPr>
-                <w:ilvl w:val="0"/>
-                <w:numId w:val="7"/>
-              </w:numPr>
-              <w:cnfStyle w:val="000000000000" w:firstRow="0" w:lastRow="0" w:firstColumn="0" w:lastColumn="0" w:oddVBand="0" w:evenVBand="0" w:oddHBand="0" w:evenHBand="0" w:firstRowFirstColumn="0" w:firstRowLastColumn="0" w:lastRowFirstColumn="0" w:lastRowLastColumn="0"/>
-            </w:pPr>
-            <w:r>
-              <w:rPr>
-                <w:rFonts w:ascii="Calibri" w:hAnsi="Calibri"/>
-                <w:lang w:val="en-CA"/>
-              </w:rPr>
-              <w:t>System verifies the information</w:t>
-            </w:r>
-            <w:r>
-              <w:rPr>
-                <w:rFonts w:ascii="Calibri" w:hAnsi="Calibri"/>
-                <w:lang w:val="en-CA"/>
-              </w:rPr>
-              <w:t>.</w:t>
-            </w:r>
-          </w:p>
-        </w:tc>
-      </w:tr>
-      <w:tr>
-        <w:trPr>
-          <w:cnfStyle w:val="000000100000" w:firstRow="0" w:lastRow="0" w:firstColumn="0" w:lastColumn="0" w:oddVBand="0" w:evenVBand="0" w:oddHBand="1" w:evenHBand="0" w:firstRowFirstColumn="0" w:firstRowLastColumn="0" w:lastRowFirstColumn="0" w:lastRowLastColumn="0"/>
-          <w:trHeight w:val="562"/>
-        </w:trPr>
-        <w:tc>
-          <w:tcPr>
-            <w:cnfStyle w:val="001000000000" w:firstRow="0" w:lastRow="0" w:firstColumn="1" w:lastColumn="0" w:oddVBand="0" w:evenVBand="0" w:oddHBand="0" w:evenHBand="0" w:firstRowFirstColumn="0" w:firstRowLastColumn="0" w:lastRowFirstColumn="0" w:lastRowLastColumn="0"/>
-            <w:tcW w:w="1759" w:type="dxa"/>
-          </w:tcPr>
-          <w:p>
-            <w:r>
-              <w:rPr>
-                <w:rFonts w:ascii="Calibri" w:hAnsi="Calibri"/>
-              </w:rPr>
-              <w:t>alternative flows</w:t>
-            </w:r>
-          </w:p>
-        </w:tc>
-        <w:tc>
-          <w:tcPr>
-            <w:tcW w:w="7450" w:type="dxa"/>
-          </w:tcPr>
-          <w:p>
-            <w:pPr>
-              <w:pStyle w:val="ListParagraph"/>
-              <w:numPr>
-                <w:ilvl w:val="0"/>
-                <w:numId w:val="8"/>
-              </w:numPr>
-              <w:cnfStyle w:val="000000100000" w:firstRow="0" w:lastRow="0" w:firstColumn="0" w:lastColumn="0" w:oddVBand="0" w:evenVBand="0" w:oddHBand="1" w:evenHBand="0" w:firstRowFirstColumn="0" w:firstRowLastColumn="0" w:lastRowFirstColumn="0" w:lastRowLastColumn="0"/>
-            </w:pPr>
-            <w:r>
-              <w:t>If the username is already taken or invalid, prompt user.</w:t>
-            </w:r>
-          </w:p>
-          <w:p>
-            <w:pPr>
-              <w:pStyle w:val="ListParagraph"/>
-              <w:numPr>
-                <w:ilvl w:val="0"/>
-                <w:numId w:val="8"/>
-              </w:numPr>
-              <w:cnfStyle w:val="000000100000" w:firstRow="0" w:lastRow="0" w:firstColumn="0" w:lastColumn="0" w:oddVBand="0" w:evenVBand="0" w:oddHBand="1" w:evenHBand="0" w:firstRowFirstColumn="0" w:firstRowLastColumn="0" w:lastRowFirstColumn="0" w:lastRowLastColumn="0"/>
-            </w:pPr>
-            <w:r>
-              <w:t>If the email is already taken or invalid, prompt user.</w:t>
-            </w:r>
-          </w:p>
-        </w:tc>
-      </w:tr>
-    </w:tbl>
     <w:p/>
     <w:tbl>
       <w:tblPr>
@@ -2701,6 +2276,7 @@
               <w:rPr>
                 <w:rFonts w:ascii="Calibri" w:hAnsi="Calibri"/>
               </w:rPr>
+              <w:lastRenderedPageBreak/>
               <w:t>alternative flows</w:t>
             </w:r>
           </w:p>
@@ -2824,8 +2400,6 @@
             <w:r>
               <w:t>4</w:t>
             </w:r>
-            <w:bookmarkStart w:id="0" w:name="_GoBack"/>
-            <w:bookmarkEnd w:id="0"/>
             <w:r>
               <w:t>/5</w:t>
             </w:r>
@@ -2895,6 +2469,8 @@
             </w:r>
           </w:p>
         </w:tc>
+        <w:bookmarkStart w:id="0" w:name="_GoBack"/>
+        <w:bookmarkEnd w:id="0"/>
       </w:tr>
       <w:tr>
         <w:tc>
@@ -3511,6 +3087,7 @@
               <w:cnfStyle w:val="000000000000" w:firstRow="0" w:lastRow="0" w:firstColumn="0" w:lastColumn="0" w:oddVBand="0" w:evenVBand="0" w:oddHBand="0" w:evenHBand="0" w:firstRowFirstColumn="0" w:firstRowLastColumn="0" w:lastRowFirstColumn="0" w:lastRowLastColumn="0"/>
             </w:pPr>
             <w:r>
+              <w:lastRenderedPageBreak/>
               <w:t>System validates information.</w:t>
             </w:r>
           </w:p>
@@ -3530,8 +3107,8 @@
 </file>
 
 <file path=word/numbering.xml><?xml version="1.0" encoding="utf-8"?>
-<w:numbering xmlns:wpc="http://schemas.microsoft.com/office/word/2010/wordprocessingCanvas" xmlns:mo="http://schemas.microsoft.com/office/mac/office/2008/main" xmlns:mc="http://schemas.openxmlformats.org/markup-compatibility/2006" xmlns:mv="urn:schemas-microsoft-com:mac:vml" xmlns:o="urn:schemas-microsoft-com:office:office" xmlns:r="http://schemas.openxmlformats.org/officeDocument/2006/relationships" xmlns:m="http://schemas.openxmlformats.org/officeDocument/2006/math" xmlns:v="urn:schemas-microsoft-com:vml" xmlns:wp14="http://schemas.microsoft.com/office/word/2010/wordprocessingDrawing" xmlns:wp="http://schemas.openxmlformats.org/drawingml/2006/wordprocessingDrawing" xmlns:w10="urn:schemas-microsoft-com:office:word" xmlns:w="http://schemas.openxmlformats.org/wordprocessingml/2006/main" xmlns:w14="http://schemas.microsoft.com/office/word/2010/wordml" xmlns:w15="http://schemas.microsoft.com/office/word/2012/wordml" xmlns:wpg="http://schemas.microsoft.com/office/word/2010/wordprocessingGroup" xmlns:wpi="http://schemas.microsoft.com/office/word/2010/wordprocessingInk" xmlns:wne="http://schemas.microsoft.com/office/word/2006/wordml" xmlns:wps="http://schemas.microsoft.com/office/word/2010/wordprocessingShape" mc:Ignorable="w14 w15 wp14">
-  <w:abstractNum w:abstractNumId="0">
+<w:numbering xmlns:wpc="http://schemas.microsoft.com/office/word/2010/wordprocessingCanvas" xmlns:cx="http://schemas.microsoft.com/office/drawing/2014/chartex" xmlns:cx1="http://schemas.microsoft.com/office/drawing/2015/9/8/chartex" xmlns:cx2="http://schemas.microsoft.com/office/drawing/2015/10/21/chartex" xmlns:mc="http://schemas.openxmlformats.org/markup-compatibility/2006" xmlns:o="urn:schemas-microsoft-com:office:office" xmlns:r="http://schemas.openxmlformats.org/officeDocument/2006/relationships" xmlns:m="http://schemas.openxmlformats.org/officeDocument/2006/math" xmlns:v="urn:schemas-microsoft-com:vml" xmlns:wp14="http://schemas.microsoft.com/office/word/2010/wordprocessingDrawing" xmlns:wp="http://schemas.openxmlformats.org/drawingml/2006/wordprocessingDrawing" xmlns:w10="urn:schemas-microsoft-com:office:word" xmlns:w="http://schemas.openxmlformats.org/wordprocessingml/2006/main" xmlns:w14="http://schemas.microsoft.com/office/word/2010/wordml" xmlns:w15="http://schemas.microsoft.com/office/word/2012/wordml" xmlns:w16se="http://schemas.microsoft.com/office/word/2015/wordml/symex" xmlns:wpg="http://schemas.microsoft.com/office/word/2010/wordprocessingGroup" xmlns:wpi="http://schemas.microsoft.com/office/word/2010/wordprocessingInk" xmlns:wne="http://schemas.microsoft.com/office/word/2006/wordml" xmlns:wps="http://schemas.microsoft.com/office/word/2010/wordprocessingShape" mc:Ignorable="w14 w15 w16se wp14">
+  <w:abstractNum w:abstractNumId="0" w15:restartNumberingAfterBreak="0">
     <w:nsid w:val="006F6160"/>
     <w:multiLevelType w:val="hybridMultilevel"/>
     <w:tmpl w:val="65E2E512"/>
@@ -3620,7 +3197,7 @@
       </w:pPr>
     </w:lvl>
   </w:abstractNum>
-  <w:abstractNum w:abstractNumId="1">
+  <w:abstractNum w:abstractNumId="1" w15:restartNumberingAfterBreak="0">
     <w:nsid w:val="06A63DAE"/>
     <w:multiLevelType w:val="hybridMultilevel"/>
     <w:tmpl w:val="BD2E3B3C"/>
@@ -3709,7 +3286,7 @@
       </w:pPr>
     </w:lvl>
   </w:abstractNum>
-  <w:abstractNum w:abstractNumId="2">
+  <w:abstractNum w:abstractNumId="2" w15:restartNumberingAfterBreak="0">
     <w:nsid w:val="13BF2BDA"/>
     <w:multiLevelType w:val="hybridMultilevel"/>
     <w:tmpl w:val="409AE094"/>
@@ -3798,7 +3375,7 @@
       </w:pPr>
     </w:lvl>
   </w:abstractNum>
-  <w:abstractNum w:abstractNumId="3">
+  <w:abstractNum w:abstractNumId="3" w15:restartNumberingAfterBreak="0">
     <w:nsid w:val="20F34AB5"/>
     <w:multiLevelType w:val="hybridMultilevel"/>
     <w:tmpl w:val="D89A09D4"/>
@@ -3887,7 +3464,7 @@
       </w:pPr>
     </w:lvl>
   </w:abstractNum>
-  <w:abstractNum w:abstractNumId="4">
+  <w:abstractNum w:abstractNumId="4" w15:restartNumberingAfterBreak="0">
     <w:nsid w:val="23466A05"/>
     <w:multiLevelType w:val="hybridMultilevel"/>
     <w:tmpl w:val="38FA2B96"/>
@@ -3976,7 +3553,7 @@
       </w:pPr>
     </w:lvl>
   </w:abstractNum>
-  <w:abstractNum w:abstractNumId="5">
+  <w:abstractNum w:abstractNumId="5" w15:restartNumberingAfterBreak="0">
     <w:nsid w:val="24837141"/>
     <w:multiLevelType w:val="hybridMultilevel"/>
     <w:tmpl w:val="582AC2F4"/>
@@ -4065,7 +3642,7 @@
       </w:pPr>
     </w:lvl>
   </w:abstractNum>
-  <w:abstractNum w:abstractNumId="6">
+  <w:abstractNum w:abstractNumId="6" w15:restartNumberingAfterBreak="0">
     <w:nsid w:val="260A76CF"/>
     <w:multiLevelType w:val="hybridMultilevel"/>
     <w:tmpl w:val="1F6E2438"/>
@@ -4154,7 +3731,7 @@
       </w:pPr>
     </w:lvl>
   </w:abstractNum>
-  <w:abstractNum w:abstractNumId="7">
+  <w:abstractNum w:abstractNumId="7" w15:restartNumberingAfterBreak="0">
     <w:nsid w:val="2C07378E"/>
     <w:multiLevelType w:val="hybridMultilevel"/>
     <w:tmpl w:val="88EAFD46"/>
@@ -4243,7 +3820,7 @@
       </w:pPr>
     </w:lvl>
   </w:abstractNum>
-  <w:abstractNum w:abstractNumId="8">
+  <w:abstractNum w:abstractNumId="8" w15:restartNumberingAfterBreak="0">
     <w:nsid w:val="35357AC2"/>
     <w:multiLevelType w:val="hybridMultilevel"/>
     <w:tmpl w:val="F69AF692"/>
@@ -4332,7 +3909,7 @@
       </w:pPr>
     </w:lvl>
   </w:abstractNum>
-  <w:abstractNum w:abstractNumId="9">
+  <w:abstractNum w:abstractNumId="9" w15:restartNumberingAfterBreak="0">
     <w:nsid w:val="3B026BFB"/>
     <w:multiLevelType w:val="hybridMultilevel"/>
     <w:tmpl w:val="4852BDAC"/>
@@ -4421,7 +3998,7 @@
       </w:pPr>
     </w:lvl>
   </w:abstractNum>
-  <w:abstractNum w:abstractNumId="10">
+  <w:abstractNum w:abstractNumId="10" w15:restartNumberingAfterBreak="0">
     <w:nsid w:val="3C820FFB"/>
     <w:multiLevelType w:val="hybridMultilevel"/>
     <w:tmpl w:val="0D1E9D7C"/>
@@ -4510,7 +4087,7 @@
       </w:pPr>
     </w:lvl>
   </w:abstractNum>
-  <w:abstractNum w:abstractNumId="11">
+  <w:abstractNum w:abstractNumId="11" w15:restartNumberingAfterBreak="0">
     <w:nsid w:val="3C926C96"/>
     <w:multiLevelType w:val="hybridMultilevel"/>
     <w:tmpl w:val="14B4B35E"/>
@@ -4596,7 +4173,7 @@
       </w:pPr>
     </w:lvl>
   </w:abstractNum>
-  <w:abstractNum w:abstractNumId="12">
+  <w:abstractNum w:abstractNumId="12" w15:restartNumberingAfterBreak="0">
     <w:nsid w:val="43AA14E0"/>
     <w:multiLevelType w:val="hybridMultilevel"/>
     <w:tmpl w:val="44CCDD3A"/>
@@ -4685,7 +4262,7 @@
       </w:pPr>
     </w:lvl>
   </w:abstractNum>
-  <w:abstractNum w:abstractNumId="13">
+  <w:abstractNum w:abstractNumId="13" w15:restartNumberingAfterBreak="0">
     <w:nsid w:val="488D00AF"/>
     <w:multiLevelType w:val="hybridMultilevel"/>
     <w:tmpl w:val="EA3A618C"/>
@@ -4774,7 +4351,7 @@
       </w:pPr>
     </w:lvl>
   </w:abstractNum>
-  <w:abstractNum w:abstractNumId="14">
+  <w:abstractNum w:abstractNumId="14" w15:restartNumberingAfterBreak="0">
     <w:nsid w:val="4FAD736E"/>
     <w:multiLevelType w:val="hybridMultilevel"/>
     <w:tmpl w:val="3B047098"/>
@@ -4863,7 +4440,7 @@
       </w:pPr>
     </w:lvl>
   </w:abstractNum>
-  <w:abstractNum w:abstractNumId="15">
+  <w:abstractNum w:abstractNumId="15" w15:restartNumberingAfterBreak="0">
     <w:nsid w:val="586B52A1"/>
     <w:multiLevelType w:val="hybridMultilevel"/>
     <w:tmpl w:val="53568650"/>
@@ -4952,7 +4529,7 @@
       </w:pPr>
     </w:lvl>
   </w:abstractNum>
-  <w:abstractNum w:abstractNumId="16">
+  <w:abstractNum w:abstractNumId="16" w15:restartNumberingAfterBreak="0">
     <w:nsid w:val="5B353C9B"/>
     <w:multiLevelType w:val="hybridMultilevel"/>
     <w:tmpl w:val="9E0A6DB4"/>
@@ -5041,7 +4618,7 @@
       </w:pPr>
     </w:lvl>
   </w:abstractNum>
-  <w:abstractNum w:abstractNumId="17">
+  <w:abstractNum w:abstractNumId="17" w15:restartNumberingAfterBreak="0">
     <w:nsid w:val="5E360C07"/>
     <w:multiLevelType w:val="hybridMultilevel"/>
     <w:tmpl w:val="07BE83AC"/>
@@ -5130,7 +4707,7 @@
       </w:pPr>
     </w:lvl>
   </w:abstractNum>
-  <w:abstractNum w:abstractNumId="18">
+  <w:abstractNum w:abstractNumId="18" w15:restartNumberingAfterBreak="0">
     <w:nsid w:val="62BC18E9"/>
     <w:multiLevelType w:val="hybridMultilevel"/>
     <w:tmpl w:val="DE6687CA"/>
@@ -5219,7 +4796,7 @@
       </w:pPr>
     </w:lvl>
   </w:abstractNum>
-  <w:abstractNum w:abstractNumId="19">
+  <w:abstractNum w:abstractNumId="19" w15:restartNumberingAfterBreak="0">
     <w:nsid w:val="699E1315"/>
     <w:multiLevelType w:val="hybridMultilevel"/>
     <w:tmpl w:val="5C5A71C6"/>
@@ -5305,7 +4882,7 @@
       </w:pPr>
     </w:lvl>
   </w:abstractNum>
-  <w:abstractNum w:abstractNumId="20">
+  <w:abstractNum w:abstractNumId="20" w15:restartNumberingAfterBreak="0">
     <w:nsid w:val="6C1E026E"/>
     <w:multiLevelType w:val="hybridMultilevel"/>
     <w:tmpl w:val="D752E4CE"/>
@@ -5394,7 +4971,7 @@
       </w:pPr>
     </w:lvl>
   </w:abstractNum>
-  <w:abstractNum w:abstractNumId="21">
+  <w:abstractNum w:abstractNumId="21" w15:restartNumberingAfterBreak="0">
     <w:nsid w:val="7254601D"/>
     <w:multiLevelType w:val="hybridMultilevel"/>
     <w:tmpl w:val="FD9C1602"/>
@@ -5553,7 +5130,7 @@
 </file>
 
 <file path=word/styles.xml><?xml version="1.0" encoding="utf-8"?>
-<w:styles xmlns:mc="http://schemas.openxmlformats.org/markup-compatibility/2006" xmlns:r="http://schemas.openxmlformats.org/officeDocument/2006/relationships" xmlns:w="http://schemas.openxmlformats.org/wordprocessingml/2006/main" xmlns:w14="http://schemas.microsoft.com/office/word/2010/wordml" xmlns:w15="http://schemas.microsoft.com/office/word/2012/wordml" mc:Ignorable="w14 w15">
+<w:styles xmlns:mc="http://schemas.openxmlformats.org/markup-compatibility/2006" xmlns:r="http://schemas.openxmlformats.org/officeDocument/2006/relationships" xmlns:w="http://schemas.openxmlformats.org/wordprocessingml/2006/main" xmlns:w14="http://schemas.microsoft.com/office/word/2010/wordml" xmlns:w15="http://schemas.microsoft.com/office/word/2012/wordml" xmlns:w16se="http://schemas.microsoft.com/office/word/2015/wordml/symex" mc:Ignorable="w14 w15 w16se">
   <w:docDefaults>
     <w:rPrDefault>
       <w:rPr>
@@ -5565,7 +5142,7 @@
     </w:rPrDefault>
     <w:pPrDefault/>
   </w:docDefaults>
-  <w:latentStyles w:defLockedState="0" w:defUIPriority="99" w:defSemiHidden="0" w:defUnhideWhenUsed="0" w:defQFormat="0" w:count="382">
+  <w:latentStyles w:defLockedState="0" w:defUIPriority="99" w:defSemiHidden="0" w:defUnhideWhenUsed="0" w:defQFormat="0" w:count="372">
     <w:lsdException w:name="Normal" w:uiPriority="0" w:qFormat="1"/>
     <w:lsdException w:name="heading 1" w:uiPriority="9" w:qFormat="1"/>
     <w:lsdException w:name="heading 2" w:semiHidden="1" w:uiPriority="9" w:unhideWhenUsed="1" w:qFormat="1"/>
@@ -5722,15 +5299,6 @@
     <w:lsdException w:name="Balloon Text" w:semiHidden="1" w:unhideWhenUsed="1"/>
     <w:lsdException w:name="Table Grid" w:uiPriority="39"/>
     <w:lsdException w:name="Table Theme" w:semiHidden="1" w:unhideWhenUsed="1"/>
-    <w:lsdException w:name="Note Level 1" w:semiHidden="1" w:unhideWhenUsed="1"/>
-    <w:lsdException w:name="Note Level 2" w:semiHidden="1" w:unhideWhenUsed="1"/>
-    <w:lsdException w:name="Note Level 3" w:semiHidden="1" w:unhideWhenUsed="1"/>
-    <w:lsdException w:name="Note Level 4" w:semiHidden="1" w:unhideWhenUsed="1"/>
-    <w:lsdException w:name="Note Level 5" w:semiHidden="1" w:unhideWhenUsed="1"/>
-    <w:lsdException w:name="Note Level 6" w:semiHidden="1" w:unhideWhenUsed="1"/>
-    <w:lsdException w:name="Note Level 7" w:semiHidden="1" w:unhideWhenUsed="1"/>
-    <w:lsdException w:name="Note Level 8" w:semiHidden="1" w:unhideWhenUsed="1"/>
-    <w:lsdException w:name="Note Level 9" w:semiHidden="1" w:unhideWhenUsed="1"/>
     <w:lsdException w:name="Placeholder Text" w:semiHidden="1"/>
     <w:lsdException w:name="No Spacing" w:uiPriority="1" w:qFormat="1"/>
     <w:lsdException w:name="Light Shading" w:uiPriority="60"/>
@@ -5947,7 +5515,6 @@
     <w:lsdException w:name="List Table 6 Colorful Accent 6" w:uiPriority="51"/>
     <w:lsdException w:name="List Table 7 Colorful Accent 6" w:uiPriority="52"/>
     <w:lsdException w:name="Mention" w:semiHidden="1" w:unhideWhenUsed="1"/>
-    <w:lsdException w:name="Smart Hyperlink" w:semiHidden="1" w:unhideWhenUsed="1"/>
   </w:latentStyles>
   <w:style w:type="paragraph" w:default="1" w:styleId="Normal">
     <w:name w:val="Normal"/>
@@ -5992,13 +5559,6 @@
     <w:tblPr>
       <w:tblStyleRowBandSize w:val="1"/>
       <w:tblStyleColBandSize w:val="1"/>
-      <w:tblInd w:w="0" w:type="dxa"/>
-      <w:tblCellMar>
-        <w:top w:w="0" w:type="dxa"/>
-        <w:left w:w="108" w:type="dxa"/>
-        <w:bottom w:w="0" w:type="dxa"/>
-        <w:right w:w="108" w:type="dxa"/>
-      </w:tblCellMar>
     </w:tblPr>
     <w:tblStylePr w:type="firstRow">
       <w:rPr>
@@ -6048,7 +5608,6 @@
     <w:tblPr>
       <w:tblStyleRowBandSize w:val="1"/>
       <w:tblStyleColBandSize w:val="1"/>
-      <w:tblInd w:w="0" w:type="dxa"/>
       <w:tblBorders>
         <w:top w:val="single" w:sz="4" w:space="0" w:color="666666" w:themeColor="text1" w:themeTint="99"/>
         <w:left w:val="single" w:sz="4" w:space="0" w:color="666666" w:themeColor="text1" w:themeTint="99"/>
@@ -6057,12 +5616,6 @@
         <w:insideH w:val="single" w:sz="4" w:space="0" w:color="666666" w:themeColor="text1" w:themeTint="99"/>
         <w:insideV w:val="single" w:sz="4" w:space="0" w:color="666666" w:themeColor="text1" w:themeTint="99"/>
       </w:tblBorders>
-      <w:tblCellMar>
-        <w:top w:w="0" w:type="dxa"/>
-        <w:left w:w="108" w:type="dxa"/>
-        <w:bottom w:w="0" w:type="dxa"/>
-        <w:right w:w="108" w:type="dxa"/>
-      </w:tblCellMar>
     </w:tblPr>
     <w:tblStylePr w:type="firstRow">
       <w:rPr>
@@ -6124,7 +5677,6 @@
     <w:tblPr>
       <w:tblStyleRowBandSize w:val="1"/>
       <w:tblStyleColBandSize w:val="1"/>
-      <w:tblInd w:w="0" w:type="dxa"/>
       <w:tblBorders>
         <w:top w:val="single" w:sz="8" w:space="0" w:color="000000" w:themeColor="text1"/>
         <w:left w:val="single" w:sz="8" w:space="0" w:color="000000" w:themeColor="text1"/>
@@ -6133,12 +5685,6 @@
         <w:insideH w:val="single" w:sz="8" w:space="0" w:color="000000" w:themeColor="text1"/>
         <w:insideV w:val="single" w:sz="8" w:space="0" w:color="000000" w:themeColor="text1"/>
       </w:tblBorders>
-      <w:tblCellMar>
-        <w:top w:w="0" w:type="dxa"/>
-        <w:left w:w="108" w:type="dxa"/>
-        <w:bottom w:w="0" w:type="dxa"/>
-        <w:right w:w="108" w:type="dxa"/>
-      </w:tblCellMar>
     </w:tblPr>
     <w:tblStylePr w:type="firstRow">
       <w:pPr>

</xml_diff>